<commit_message>
completed questions 1 and 2
</commit_message>
<xml_diff>
--- a/Assignment3/Group2_Assignment3_06April19.docx
+++ b/Assignment3/Group2_Assignment3_06April19.docx
@@ -78,7 +78,67 @@
         <w:rPr>
           <w:rFonts w:cstheme="minorHAnsi"/>
         </w:rPr>
-        <w:t xml:space="preserve">In a familiar tale, the traditional marketing approaches of retailers have been upended in the age of computers and big data. For many decades, the dominant marketing strategy for these companies had been “Hi-Lo Pricing” - the use of periodic discounts to drive traffic while keeping prices high on average. However, the introduction of computers enabled a new, seemingly more effective, strategy to be born. Often referred to “Everyday Low Pricing”, large retailers such as Walmart began to use consumer data to set product prices. By correlating price and to sale quantity along with several other predictive factors, these retailers were able to set the optimal profit maximizing price for each product. In this case study we compared both approaches using orange juice sales data from a Chicago based grocery chain, Dominick’s Finer Foods. Specifically, we analyzed Dominick's sales of 64oz Tropicana Premium Orange juice and developed a series of regression models for predicting sales quantity given a price point.       </w:t>
+        <w:t xml:space="preserve">In a familiar tale, the traditional marketing approaches of retailers have been upended in the age of computers and big data. For many decades, the dominant marketing strategy for these companies had been “Hi-Lo Pricing” - the use of periodic discounts to drive traffic while keeping prices high on average. However, the introduction of computers enabled a new, seemingly more effective, strategy to be born. Often referred to </w:t>
+      </w:r>
+      <w:r>
+        <w:rPr>
+          <w:rFonts w:cstheme="minorHAnsi"/>
+        </w:rPr>
+        <w:t xml:space="preserve">as </w:t>
+      </w:r>
+      <w:r>
+        <w:rPr>
+          <w:rFonts w:cstheme="minorHAnsi"/>
+        </w:rPr>
+        <w:t>“Everyday Low Pricing”, large retailers such as Walmart began to use consumer data to set product prices. By correlating price to sale quantity</w:t>
+      </w:r>
+      <w:r>
+        <w:rPr>
+          <w:rFonts w:cstheme="minorHAnsi"/>
+        </w:rPr>
+        <w:t>,</w:t>
+      </w:r>
+      <w:r>
+        <w:rPr>
+          <w:rFonts w:cstheme="minorHAnsi"/>
+        </w:rPr>
+        <w:t xml:space="preserve"> along with several other predictive factors, these retailers were able to set </w:t>
+      </w:r>
+      <w:r>
+        <w:rPr>
+          <w:rFonts w:cstheme="minorHAnsi"/>
+        </w:rPr>
+        <w:t xml:space="preserve">a </w:t>
+      </w:r>
+      <w:r>
+        <w:rPr>
+          <w:rFonts w:cstheme="minorHAnsi"/>
+        </w:rPr>
+        <w:t xml:space="preserve">profit maximizing price for each product. In this case study we </w:t>
+      </w:r>
+      <w:r>
+        <w:rPr>
+          <w:rFonts w:cstheme="minorHAnsi"/>
+        </w:rPr>
+        <w:t>compared</w:t>
+      </w:r>
+      <w:r>
+        <w:rPr>
+          <w:rFonts w:cstheme="minorHAnsi"/>
+        </w:rPr>
+        <w:t xml:space="preserve"> both approaches using orange juice sales data from a Chicago based grocery chain, Dominick’s Finer Foods. Specifically, we analyzed Dominick's sales of 64oz Tropicana Premium Orange juice and developed a series of regression models for predicting sales quantity </w:t>
+      </w:r>
+      <w:r>
+        <w:rPr>
+          <w:rFonts w:cstheme="minorHAnsi"/>
+        </w:rPr>
+        <w:t xml:space="preserve">for a </w:t>
+      </w:r>
+      <w:r>
+        <w:rPr>
+          <w:rFonts w:cstheme="minorHAnsi"/>
+        </w:rPr>
+        <w:t xml:space="preserve">given price point.       </w:t>
       </w:r>
       <w:r>
         <w:rPr>
@@ -123,7 +183,19 @@
         <w:rPr>
           <w:rFonts w:cstheme="minorHAnsi"/>
         </w:rPr>
-        <w:t xml:space="preserve">price was around -2.02. At that rate we can estimate the demand will increase 2% for each single percent decrease in price. The other two factors, in-store and out-of-store advertisements showed some effect on demand, but of a much lower magnitude than price. Their coefficients were 0.535 and 0.077 respectively. This first model, however, was far from perfect. When we tested the model estimates on a hold-out test dataset it achieved a mean-error of around 0.52. Charts of the model predictions as well as summary statistics can be seen in the Figures </w:t>
+        <w:t xml:space="preserve">price was around -2.02. At that rate we can estimate the demand will increase 2% for each single percent decrease in price. The other two factors, in-store and out-of-store advertisements showed some effect on demand, but of a much lower magnitude than price. Their coefficients were 0.535 and 0.077 respectively. This first model, however, was far from perfect. When we tested the estimates on </w:t>
+      </w:r>
+      <w:r>
+        <w:rPr>
+          <w:rFonts w:cstheme="minorHAnsi"/>
+        </w:rPr>
+        <w:t>a</w:t>
+      </w:r>
+      <w:r>
+        <w:rPr>
+          <w:rFonts w:cstheme="minorHAnsi"/>
+        </w:rPr>
+        <w:t xml:space="preserve"> hold-out dataset it achieved a mean-error of around 0.52. Charts of the model predictions as well as summary statistics can be seen in the Figures </w:t>
       </w:r>
       <w:r>
         <w:rPr>
@@ -329,7 +401,31 @@
         <w:rPr>
           <w:rFonts w:cstheme="minorHAnsi"/>
         </w:rPr>
-        <w:t xml:space="preserve">estimates distinct regression intercept and log price coefficient for each store. </w:t>
+        <w:t>estimates distinct regression intercept</w:t>
+      </w:r>
+      <w:r>
+        <w:rPr>
+          <w:rFonts w:cstheme="minorHAnsi"/>
+        </w:rPr>
+        <w:t>s</w:t>
+      </w:r>
+      <w:r>
+        <w:rPr>
+          <w:rFonts w:cstheme="minorHAnsi"/>
+        </w:rPr>
+        <w:t xml:space="preserve"> and log price coefficient</w:t>
+      </w:r>
+      <w:r>
+        <w:rPr>
+          <w:rFonts w:cstheme="minorHAnsi"/>
+        </w:rPr>
+        <w:t>s</w:t>
+      </w:r>
+      <w:r>
+        <w:rPr>
+          <w:rFonts w:cstheme="minorHAnsi"/>
+        </w:rPr>
+        <w:t xml:space="preserve"> for each store. </w:t>
       </w:r>
       <w:r>
         <w:rPr>
@@ -341,7 +437,19 @@
         <w:rPr>
           <w:rFonts w:cstheme="minorHAnsi"/>
         </w:rPr>
-        <w:t xml:space="preserve">he prediction </w:t>
+        <w:t xml:space="preserve">he </w:t>
+      </w:r>
+      <w:r>
+        <w:rPr>
+          <w:rFonts w:cstheme="minorHAnsi"/>
+        </w:rPr>
+        <w:t xml:space="preserve">resulting </w:t>
+      </w:r>
+      <w:r>
+        <w:rPr>
+          <w:rFonts w:cstheme="minorHAnsi"/>
+        </w:rPr>
+        <w:t xml:space="preserve">prediction </w:t>
       </w:r>
       <w:r>
         <w:rPr>
@@ -383,7 +491,19 @@
         <w:rPr>
           <w:rFonts w:cstheme="minorHAnsi"/>
         </w:rPr>
-        <w:t xml:space="preserve"> those of</w:t>
+        <w:t xml:space="preserve"> th</w:t>
+      </w:r>
+      <w:r>
+        <w:rPr>
+          <w:rFonts w:cstheme="minorHAnsi"/>
+        </w:rPr>
+        <w:t>at</w:t>
+      </w:r>
+      <w:r>
+        <w:rPr>
+          <w:rFonts w:cstheme="minorHAnsi"/>
+        </w:rPr>
+        <w:t xml:space="preserve"> of</w:t>
       </w:r>
       <w:r>
         <w:rPr>
@@ -401,7 +521,19 @@
         <w:rPr>
           <w:rFonts w:cstheme="minorHAnsi"/>
         </w:rPr>
-        <w:t xml:space="preserve">, at 0.36. </w:t>
+        <w:t xml:space="preserve">, at </w:t>
+      </w:r>
+      <w:r>
+        <w:rPr>
+          <w:rFonts w:cstheme="minorHAnsi"/>
+        </w:rPr>
+        <w:t xml:space="preserve">around </w:t>
+      </w:r>
+      <w:r>
+        <w:rPr>
+          <w:rFonts w:cstheme="minorHAnsi"/>
+        </w:rPr>
+        <w:t xml:space="preserve">0.36. </w:t>
       </w:r>
       <w:r>
         <w:rPr>
@@ -481,38 +613,950 @@
         <w:rPr>
           <w:rFonts w:cstheme="minorHAnsi"/>
         </w:rPr>
-        <w:t>another significant factor in product sales – competition. When</w:t>
-      </w:r>
-    </w:p>
-    <w:p>
-      <w:pPr>
-        <w:rPr>
-          <w:rFonts w:cstheme="minorHAnsi"/>
-        </w:rPr>
-      </w:pPr>
-    </w:p>
-    <w:p>
-      <w:pPr>
-        <w:rPr>
-          <w:rFonts w:cstheme="minorHAnsi"/>
-        </w:rPr>
-      </w:pPr>
-    </w:p>
-    <w:p>
-      <w:pPr>
-        <w:rPr>
-          <w:rFonts w:cstheme="minorHAnsi"/>
-        </w:rPr>
-      </w:pPr>
-    </w:p>
-    <w:p>
-      <w:pPr>
-        <w:rPr>
-          <w:rFonts w:cstheme="minorHAnsi"/>
-        </w:rPr>
-      </w:pPr>
+        <w:t xml:space="preserve">yet </w:t>
+      </w:r>
+      <w:r>
+        <w:rPr>
+          <w:rFonts w:cstheme="minorHAnsi"/>
+        </w:rPr>
+        <w:t xml:space="preserve">another significant factor in product sales – competition. </w:t>
+      </w:r>
+      <w:r>
+        <w:rPr>
+          <w:rFonts w:cstheme="minorHAnsi"/>
+        </w:rPr>
+        <w:t xml:space="preserve">When a </w:t>
+      </w:r>
+      <w:r>
+        <w:rPr>
+          <w:rFonts w:cstheme="minorHAnsi"/>
+        </w:rPr>
+        <w:t xml:space="preserve">commodity is priced higher than </w:t>
+      </w:r>
+      <w:r>
+        <w:rPr>
+          <w:rFonts w:cstheme="minorHAnsi"/>
+        </w:rPr>
+        <w:t xml:space="preserve">its </w:t>
+      </w:r>
+      <w:r>
+        <w:rPr>
+          <w:rFonts w:cstheme="minorHAnsi"/>
+        </w:rPr>
+        <w:t>peers</w:t>
+      </w:r>
+      <w:r>
+        <w:rPr>
+          <w:rFonts w:cstheme="minorHAnsi"/>
+        </w:rPr>
+        <w:t>,</w:t>
+      </w:r>
+      <w:r>
+        <w:rPr>
+          <w:rFonts w:cstheme="minorHAnsi"/>
+        </w:rPr>
+        <w:t xml:space="preserve"> </w:t>
+      </w:r>
+      <w:r>
+        <w:rPr>
+          <w:rFonts w:cstheme="minorHAnsi"/>
+        </w:rPr>
+        <w:t xml:space="preserve">we can expect that consumers will </w:t>
+      </w:r>
+      <w:r>
+        <w:rPr>
+          <w:rFonts w:cstheme="minorHAnsi"/>
+        </w:rPr>
+        <w:t xml:space="preserve">defer to </w:t>
+      </w:r>
+      <w:r>
+        <w:rPr>
+          <w:rFonts w:cstheme="minorHAnsi"/>
+        </w:rPr>
+        <w:t>the cheape</w:t>
+      </w:r>
+      <w:r>
+        <w:rPr>
+          <w:rFonts w:cstheme="minorHAnsi"/>
+        </w:rPr>
+        <w:t xml:space="preserve">r </w:t>
+      </w:r>
+      <w:r>
+        <w:rPr>
+          <w:rFonts w:cstheme="minorHAnsi"/>
+        </w:rPr>
+        <w:t>option</w:t>
+      </w:r>
+      <w:r>
+        <w:rPr>
+          <w:rFonts w:cstheme="minorHAnsi"/>
+        </w:rPr>
+        <w:t>.</w:t>
+      </w:r>
+      <w:r>
+        <w:rPr>
+          <w:rFonts w:cstheme="minorHAnsi"/>
+        </w:rPr>
+        <w:t xml:space="preserve"> </w:t>
+      </w:r>
+      <w:r>
+        <w:rPr>
+          <w:rFonts w:cstheme="minorHAnsi"/>
+        </w:rPr>
+        <w:t>This trade</w:t>
+      </w:r>
+      <w:r>
+        <w:rPr>
+          <w:rFonts w:cstheme="minorHAnsi"/>
+        </w:rPr>
+        <w:t>off is abundant within grocery stores</w:t>
+      </w:r>
+      <w:r>
+        <w:rPr>
+          <w:rFonts w:cstheme="minorHAnsi"/>
+        </w:rPr>
+        <w:t>,</w:t>
+      </w:r>
+      <w:r>
+        <w:rPr>
+          <w:rFonts w:cstheme="minorHAnsi"/>
+        </w:rPr>
+        <w:t xml:space="preserve"> w</w:t>
+      </w:r>
+      <w:r>
+        <w:rPr>
+          <w:rFonts w:cstheme="minorHAnsi"/>
+        </w:rPr>
+        <w:t>h</w:t>
+      </w:r>
+      <w:r>
+        <w:rPr>
+          <w:rFonts w:cstheme="minorHAnsi"/>
+        </w:rPr>
+        <w:t xml:space="preserve">ere </w:t>
+      </w:r>
+      <w:r>
+        <w:rPr>
+          <w:rFonts w:cstheme="minorHAnsi"/>
+        </w:rPr>
+        <w:t xml:space="preserve">comparable </w:t>
+      </w:r>
+      <w:r>
+        <w:rPr>
+          <w:rFonts w:cstheme="minorHAnsi"/>
+        </w:rPr>
+        <w:t>product</w:t>
+      </w:r>
+      <w:r>
+        <w:rPr>
+          <w:rFonts w:cstheme="minorHAnsi"/>
+        </w:rPr>
+        <w:t>s</w:t>
+      </w:r>
+      <w:r>
+        <w:rPr>
+          <w:rFonts w:cstheme="minorHAnsi"/>
+        </w:rPr>
+        <w:t xml:space="preserve"> </w:t>
+      </w:r>
+      <w:r>
+        <w:rPr>
+          <w:rFonts w:cstheme="minorHAnsi"/>
+        </w:rPr>
+        <w:t>are displayed side</w:t>
+      </w:r>
+      <w:r>
+        <w:rPr>
+          <w:rFonts w:cstheme="minorHAnsi"/>
+        </w:rPr>
+        <w:t>-</w:t>
+      </w:r>
+      <w:r>
+        <w:rPr>
+          <w:rFonts w:cstheme="minorHAnsi"/>
+        </w:rPr>
+        <w:t>by</w:t>
+      </w:r>
+      <w:r>
+        <w:rPr>
+          <w:rFonts w:cstheme="minorHAnsi"/>
+        </w:rPr>
+        <w:t>-</w:t>
+      </w:r>
+      <w:r>
+        <w:rPr>
+          <w:rFonts w:cstheme="minorHAnsi"/>
+        </w:rPr>
+        <w:t>side</w:t>
+      </w:r>
+      <w:r>
+        <w:rPr>
+          <w:rFonts w:cstheme="minorHAnsi"/>
+        </w:rPr>
+        <w:t xml:space="preserve"> a</w:t>
+      </w:r>
+      <w:r>
+        <w:rPr>
+          <w:rFonts w:cstheme="minorHAnsi"/>
+        </w:rPr>
+        <w:t>long</w:t>
+      </w:r>
+      <w:r>
+        <w:rPr>
+          <w:rFonts w:cstheme="minorHAnsi"/>
+        </w:rPr>
+        <w:t xml:space="preserve"> with </w:t>
+      </w:r>
+      <w:r>
+        <w:rPr>
+          <w:rFonts w:cstheme="minorHAnsi"/>
+        </w:rPr>
+        <w:t xml:space="preserve">clearly labeled </w:t>
+      </w:r>
+      <w:r>
+        <w:rPr>
+          <w:rFonts w:cstheme="minorHAnsi"/>
+        </w:rPr>
+        <w:t>prices</w:t>
+      </w:r>
+      <w:r>
+        <w:rPr>
+          <w:rFonts w:cstheme="minorHAnsi"/>
+        </w:rPr>
+        <w:t xml:space="preserve">. </w:t>
+      </w:r>
+      <w:r>
+        <w:rPr>
+          <w:rFonts w:cstheme="minorHAnsi"/>
+        </w:rPr>
+        <w:t xml:space="preserve">In order to account for the in-store competition, our team </w:t>
+      </w:r>
+      <w:r>
+        <w:rPr>
+          <w:rFonts w:cstheme="minorHAnsi"/>
+        </w:rPr>
+        <w:t xml:space="preserve">collected the </w:t>
+      </w:r>
+      <w:r>
+        <w:rPr>
+          <w:rFonts w:cstheme="minorHAnsi"/>
+        </w:rPr>
+        <w:t xml:space="preserve">price of </w:t>
+      </w:r>
+      <w:r>
+        <w:rPr>
+          <w:rFonts w:cstheme="minorHAnsi"/>
+        </w:rPr>
+        <w:t xml:space="preserve">several </w:t>
+      </w:r>
+      <w:r>
+        <w:rPr>
+          <w:rFonts w:cstheme="minorHAnsi"/>
+        </w:rPr>
+        <w:t xml:space="preserve">products </w:t>
+      </w:r>
+      <w:proofErr w:type="gramStart"/>
+      <w:r>
+        <w:rPr>
+          <w:rFonts w:cstheme="minorHAnsi"/>
+        </w:rPr>
+        <w:t>similar to</w:t>
+      </w:r>
+      <w:proofErr w:type="gramEnd"/>
+      <w:r>
+        <w:rPr>
+          <w:rFonts w:cstheme="minorHAnsi"/>
+        </w:rPr>
+        <w:t xml:space="preserve"> the </w:t>
+      </w:r>
+      <w:r>
+        <w:rPr>
+          <w:rFonts w:cstheme="minorHAnsi"/>
+        </w:rPr>
+        <w:t>64oz Tropicana Premium Orange juice</w:t>
+      </w:r>
+      <w:r>
+        <w:rPr>
+          <w:rFonts w:cstheme="minorHAnsi"/>
+        </w:rPr>
+        <w:t xml:space="preserve">. </w:t>
+      </w:r>
+      <w:r>
+        <w:rPr>
+          <w:rFonts w:cstheme="minorHAnsi"/>
+        </w:rPr>
+        <w:t>These were</w:t>
+      </w:r>
+      <w:r>
+        <w:rPr>
+          <w:rFonts w:cstheme="minorHAnsi"/>
+        </w:rPr>
+        <w:t xml:space="preserve"> </w:t>
+      </w:r>
+      <w:r>
+        <w:rPr>
+          <w:rFonts w:cstheme="minorHAnsi"/>
+        </w:rPr>
+        <w:t>Minute Maid</w:t>
+      </w:r>
+      <w:r>
+        <w:rPr>
+          <w:rFonts w:cstheme="minorHAnsi"/>
+        </w:rPr>
+        <w:t xml:space="preserve"> OJ</w:t>
+      </w:r>
+      <w:r>
+        <w:rPr>
+          <w:rFonts w:cstheme="minorHAnsi"/>
+        </w:rPr>
+        <w:t xml:space="preserve"> </w:t>
+      </w:r>
+      <w:r>
+        <w:rPr>
+          <w:rFonts w:cstheme="minorHAnsi"/>
+        </w:rPr>
+        <w:t>64 OZ</w:t>
+      </w:r>
+      <w:r>
+        <w:rPr>
+          <w:rFonts w:cstheme="minorHAnsi"/>
+        </w:rPr>
+        <w:t xml:space="preserve"> </w:t>
+      </w:r>
+      <w:r>
+        <w:rPr>
+          <w:rFonts w:cstheme="minorHAnsi"/>
+        </w:rPr>
+        <w:t>(</w:t>
+      </w:r>
+      <w:proofErr w:type="spellStart"/>
+      <w:r>
+        <w:rPr>
+          <w:rFonts w:cstheme="minorHAnsi"/>
+        </w:rPr>
+        <w:t>upc</w:t>
+      </w:r>
+      <w:proofErr w:type="spellEnd"/>
+      <w:r>
+        <w:rPr>
+          <w:rFonts w:cstheme="minorHAnsi"/>
+        </w:rPr>
+        <w:t xml:space="preserve"># </w:t>
+      </w:r>
+      <w:r>
+        <w:rPr>
+          <w:rFonts w:cstheme="minorHAnsi"/>
+        </w:rPr>
+        <w:t>2500002606</w:t>
+      </w:r>
+      <w:r>
+        <w:rPr>
+          <w:rFonts w:cstheme="minorHAnsi"/>
+        </w:rPr>
+        <w:t xml:space="preserve">), </w:t>
+      </w:r>
+      <w:r>
+        <w:rPr>
+          <w:rFonts w:cstheme="minorHAnsi"/>
+        </w:rPr>
+        <w:t>F</w:t>
+      </w:r>
+      <w:r>
+        <w:rPr>
+          <w:rFonts w:cstheme="minorHAnsi"/>
+        </w:rPr>
+        <w:t xml:space="preserve">lorida </w:t>
+      </w:r>
+      <w:r>
+        <w:rPr>
+          <w:rFonts w:cstheme="minorHAnsi"/>
+        </w:rPr>
+        <w:t>G</w:t>
+      </w:r>
+      <w:r>
+        <w:rPr>
+          <w:rFonts w:cstheme="minorHAnsi"/>
+        </w:rPr>
+        <w:t>old</w:t>
+      </w:r>
+      <w:r>
+        <w:rPr>
+          <w:rFonts w:cstheme="minorHAnsi"/>
+        </w:rPr>
+        <w:t xml:space="preserve"> </w:t>
+      </w:r>
+      <w:proofErr w:type="spellStart"/>
+      <w:r>
+        <w:rPr>
+          <w:rFonts w:cstheme="minorHAnsi"/>
+        </w:rPr>
+        <w:t>V</w:t>
+      </w:r>
+      <w:r>
+        <w:rPr>
+          <w:rFonts w:cstheme="minorHAnsi"/>
+        </w:rPr>
+        <w:t>alenci</w:t>
+      </w:r>
+      <w:proofErr w:type="spellEnd"/>
+      <w:r>
+        <w:rPr>
+          <w:rFonts w:cstheme="minorHAnsi"/>
+        </w:rPr>
+        <w:t xml:space="preserve"> OJ</w:t>
+      </w:r>
+      <w:r>
+        <w:rPr>
+          <w:rFonts w:cstheme="minorHAnsi"/>
+        </w:rPr>
+        <w:t xml:space="preserve"> </w:t>
+      </w:r>
+      <w:r>
+        <w:rPr>
+          <w:rFonts w:cstheme="minorHAnsi"/>
+        </w:rPr>
+        <w:t>64 OZ</w:t>
+      </w:r>
+      <w:r>
+        <w:rPr>
+          <w:rFonts w:cstheme="minorHAnsi"/>
+        </w:rPr>
+        <w:t xml:space="preserve"> (</w:t>
+      </w:r>
+      <w:proofErr w:type="spellStart"/>
+      <w:r>
+        <w:rPr>
+          <w:rFonts w:cstheme="minorHAnsi"/>
+        </w:rPr>
+        <w:t>upc</w:t>
+      </w:r>
+      <w:proofErr w:type="spellEnd"/>
+      <w:r>
+        <w:rPr>
+          <w:rFonts w:cstheme="minorHAnsi"/>
+        </w:rPr>
+        <w:t>#</w:t>
+      </w:r>
+      <w:r>
+        <w:rPr>
+          <w:rFonts w:cstheme="minorHAnsi"/>
+        </w:rPr>
+        <w:t xml:space="preserve"> </w:t>
+      </w:r>
+      <w:r>
+        <w:rPr>
+          <w:rFonts w:cstheme="minorHAnsi"/>
+        </w:rPr>
+        <w:t>1110000142</w:t>
+      </w:r>
+      <w:r>
+        <w:rPr>
+          <w:rFonts w:cstheme="minorHAnsi"/>
+        </w:rPr>
+        <w:t>),</w:t>
+      </w:r>
+      <w:r>
+        <w:t xml:space="preserve"> </w:t>
+      </w:r>
+      <w:r>
+        <w:rPr>
+          <w:rFonts w:cstheme="minorHAnsi"/>
+        </w:rPr>
+        <w:t>HH</w:t>
+      </w:r>
+      <w:r>
+        <w:rPr>
+          <w:rFonts w:cstheme="minorHAnsi"/>
+        </w:rPr>
+        <w:t xml:space="preserve"> OJ</w:t>
+      </w:r>
+      <w:r>
+        <w:rPr>
+          <w:rFonts w:cstheme="minorHAnsi"/>
+        </w:rPr>
+        <w:t xml:space="preserve"> </w:t>
+      </w:r>
+      <w:r>
+        <w:rPr>
+          <w:rFonts w:cstheme="minorHAnsi"/>
+        </w:rPr>
+        <w:t>64 OZ</w:t>
+      </w:r>
+      <w:r>
+        <w:rPr>
+          <w:rFonts w:cstheme="minorHAnsi"/>
+        </w:rPr>
+        <w:t xml:space="preserve"> (</w:t>
+      </w:r>
+      <w:proofErr w:type="spellStart"/>
+      <w:r>
+        <w:rPr>
+          <w:rFonts w:cstheme="minorHAnsi"/>
+        </w:rPr>
+        <w:t>upc</w:t>
+      </w:r>
+      <w:proofErr w:type="spellEnd"/>
+      <w:r>
+        <w:rPr>
+          <w:rFonts w:cstheme="minorHAnsi"/>
+        </w:rPr>
+        <w:t>#</w:t>
+      </w:r>
+      <w:r>
+        <w:rPr>
+          <w:rFonts w:cstheme="minorHAnsi"/>
+        </w:rPr>
+        <w:t xml:space="preserve"> </w:t>
+      </w:r>
+      <w:r>
+        <w:rPr>
+          <w:rFonts w:cstheme="minorHAnsi"/>
+        </w:rPr>
+        <w:t>3828154001</w:t>
+      </w:r>
+      <w:r>
+        <w:rPr>
+          <w:rFonts w:cstheme="minorHAnsi"/>
+        </w:rPr>
+        <w:t>)</w:t>
+      </w:r>
+      <w:r>
+        <w:rPr>
+          <w:rFonts w:cstheme="minorHAnsi"/>
+        </w:rPr>
+        <w:t>,</w:t>
+      </w:r>
+      <w:r>
+        <w:rPr>
+          <w:rFonts w:cstheme="minorHAnsi"/>
+        </w:rPr>
+        <w:t xml:space="preserve"> </w:t>
+      </w:r>
+      <w:r>
+        <w:rPr>
+          <w:rFonts w:cstheme="minorHAnsi"/>
+        </w:rPr>
+        <w:t>and Tree Fresh</w:t>
+      </w:r>
+      <w:r>
+        <w:rPr>
+          <w:rFonts w:cstheme="minorHAnsi"/>
+        </w:rPr>
+        <w:t xml:space="preserve"> OJ</w:t>
+      </w:r>
+      <w:r>
+        <w:rPr>
+          <w:rFonts w:cstheme="minorHAnsi"/>
+        </w:rPr>
+        <w:t xml:space="preserve"> 64 OZ</w:t>
+      </w:r>
+      <w:r>
+        <w:rPr>
+          <w:rFonts w:cstheme="minorHAnsi"/>
+        </w:rPr>
+        <w:t xml:space="preserve"> (</w:t>
+      </w:r>
+      <w:proofErr w:type="spellStart"/>
+      <w:r>
+        <w:rPr>
+          <w:rFonts w:cstheme="minorHAnsi"/>
+        </w:rPr>
+        <w:t>upc</w:t>
+      </w:r>
+      <w:proofErr w:type="spellEnd"/>
+      <w:r>
+        <w:rPr>
+          <w:rFonts w:cstheme="minorHAnsi"/>
+        </w:rPr>
+        <w:t xml:space="preserve"># </w:t>
+      </w:r>
+      <w:r>
+        <w:rPr>
+          <w:rFonts w:cstheme="minorHAnsi"/>
+        </w:rPr>
+        <w:t>7271850001</w:t>
+      </w:r>
+      <w:r>
+        <w:rPr>
+          <w:rFonts w:cstheme="minorHAnsi"/>
+        </w:rPr>
+        <w:t>).</w:t>
+      </w:r>
+      <w:r>
+        <w:rPr>
+          <w:rFonts w:cstheme="minorHAnsi"/>
+        </w:rPr>
+        <w:t xml:space="preserve"> </w:t>
+      </w:r>
+      <w:r>
+        <w:rPr>
+          <w:rFonts w:cstheme="minorHAnsi"/>
+        </w:rPr>
+        <w:t>With those prices in hand</w:t>
+      </w:r>
+      <w:r>
+        <w:rPr>
+          <w:rFonts w:cstheme="minorHAnsi"/>
+        </w:rPr>
+        <w:t xml:space="preserve">, </w:t>
+      </w:r>
+      <w:r>
+        <w:rPr>
+          <w:rFonts w:cstheme="minorHAnsi"/>
+        </w:rPr>
+        <w:t xml:space="preserve">we </w:t>
+      </w:r>
+      <w:r>
+        <w:rPr>
+          <w:rFonts w:cstheme="minorHAnsi"/>
+        </w:rPr>
+        <w:t>computed the percent difference between t</w:t>
+      </w:r>
+      <w:r>
+        <w:rPr>
+          <w:rFonts w:cstheme="minorHAnsi"/>
+        </w:rPr>
+        <w:t>he Tropicana juice</w:t>
+      </w:r>
+      <w:r>
+        <w:rPr>
+          <w:rFonts w:cstheme="minorHAnsi"/>
+        </w:rPr>
+        <w:t>’s price</w:t>
+      </w:r>
+      <w:r>
+        <w:rPr>
+          <w:rFonts w:cstheme="minorHAnsi"/>
+        </w:rPr>
+        <w:t xml:space="preserve"> and the mean price of </w:t>
+      </w:r>
+      <w:r>
+        <w:rPr>
+          <w:rFonts w:cstheme="minorHAnsi"/>
+        </w:rPr>
+        <w:t xml:space="preserve">its competition. When this feature was added into the regression </w:t>
+      </w:r>
+      <w:r>
+        <w:rPr>
+          <w:rFonts w:cstheme="minorHAnsi"/>
+        </w:rPr>
+        <w:lastRenderedPageBreak/>
+        <w:t xml:space="preserve">model, the </w:t>
+      </w:r>
+      <w:r>
+        <w:rPr>
+          <w:rFonts w:cstheme="minorHAnsi"/>
+        </w:rPr>
+        <w:t xml:space="preserve">prediction </w:t>
+      </w:r>
+      <w:r>
+        <w:rPr>
+          <w:rFonts w:cstheme="minorHAnsi"/>
+        </w:rPr>
+        <w:t xml:space="preserve">error was reduced to 0.33. </w:t>
+      </w:r>
+      <w:r>
+        <w:rPr>
+          <w:rFonts w:cstheme="minorHAnsi"/>
+        </w:rPr>
+        <w:t xml:space="preserve">A </w:t>
+      </w:r>
+      <w:r>
+        <w:rPr>
+          <w:rFonts w:cstheme="minorHAnsi"/>
+        </w:rPr>
+        <w:t xml:space="preserve">quick </w:t>
+      </w:r>
+      <w:r>
+        <w:rPr>
+          <w:rFonts w:cstheme="minorHAnsi"/>
+        </w:rPr>
+        <w:t xml:space="preserve">comparison between figure 6 and 8 illustrates the impact of </w:t>
+      </w:r>
+      <w:r>
+        <w:rPr>
+          <w:rFonts w:cstheme="minorHAnsi"/>
+        </w:rPr>
+        <w:t>our new</w:t>
+      </w:r>
+      <w:r>
+        <w:rPr>
+          <w:rFonts w:cstheme="minorHAnsi"/>
+        </w:rPr>
+        <w:t xml:space="preserve"> feature.</w:t>
+      </w:r>
+      <w:r>
+        <w:rPr>
+          <w:rFonts w:cstheme="minorHAnsi"/>
+        </w:rPr>
+        <w:t xml:space="preserve"> In </w:t>
+      </w:r>
+      <w:r>
+        <w:rPr>
+          <w:rFonts w:cstheme="minorHAnsi"/>
+        </w:rPr>
+        <w:t>F</w:t>
+      </w:r>
+      <w:r>
+        <w:rPr>
+          <w:rFonts w:cstheme="minorHAnsi"/>
+        </w:rPr>
+        <w:t>igure 6 you can see that the predictio</w:t>
+      </w:r>
+      <w:r>
+        <w:rPr>
+          <w:rFonts w:cstheme="minorHAnsi"/>
+        </w:rPr>
+        <w:t xml:space="preserve">ns made using just </w:t>
+      </w:r>
+      <w:r>
+        <w:rPr>
+          <w:rFonts w:cstheme="minorHAnsi"/>
+        </w:rPr>
+        <w:t>price coefficient</w:t>
+      </w:r>
+      <w:r>
+        <w:rPr>
+          <w:rFonts w:cstheme="minorHAnsi"/>
+        </w:rPr>
+        <w:t>s</w:t>
+      </w:r>
+      <w:r>
+        <w:rPr>
+          <w:rFonts w:cstheme="minorHAnsi"/>
+        </w:rPr>
+        <w:t xml:space="preserve"> </w:t>
+      </w:r>
+      <w:r>
+        <w:rPr>
+          <w:rFonts w:cstheme="minorHAnsi"/>
+        </w:rPr>
+        <w:t xml:space="preserve">(black) </w:t>
+      </w:r>
+      <w:r>
+        <w:rPr>
+          <w:rFonts w:cstheme="minorHAnsi"/>
+        </w:rPr>
+        <w:t xml:space="preserve">is very similar </w:t>
+      </w:r>
+      <w:r>
+        <w:rPr>
+          <w:rFonts w:cstheme="minorHAnsi"/>
+        </w:rPr>
+        <w:t>that those made with all the coefficients (blue)</w:t>
+      </w:r>
+      <w:r>
+        <w:rPr>
+          <w:rFonts w:cstheme="minorHAnsi"/>
+        </w:rPr>
+        <w:t xml:space="preserve">. The gap is much wider in Figure 8, where the </w:t>
+      </w:r>
+      <w:r>
+        <w:rPr>
+          <w:rFonts w:cstheme="minorHAnsi"/>
+        </w:rPr>
+        <w:t>blue line includes our “competition” coefficient.</w:t>
+      </w:r>
       <w:bookmarkStart w:id="0" w:name="_GoBack"/>
       <w:bookmarkEnd w:id="0"/>
+    </w:p>
+    <w:p>
+      <w:pPr>
+        <w:ind w:firstLine="360"/>
+        <w:rPr>
+          <w:rFonts w:cstheme="minorHAnsi"/>
+        </w:rPr>
+      </w:pPr>
+    </w:p>
+    <w:p>
+      <w:pPr>
+        <w:ind w:firstLine="360"/>
+        <w:rPr>
+          <w:rFonts w:cstheme="minorHAnsi"/>
+        </w:rPr>
+      </w:pPr>
+    </w:p>
+    <w:p>
+      <w:pPr>
+        <w:ind w:firstLine="360"/>
+        <w:rPr>
+          <w:rFonts w:cstheme="minorHAnsi"/>
+        </w:rPr>
+      </w:pPr>
+    </w:p>
+    <w:p>
+      <w:pPr>
+        <w:ind w:firstLine="360"/>
+        <w:rPr>
+          <w:rFonts w:cstheme="minorHAnsi"/>
+        </w:rPr>
+      </w:pPr>
+    </w:p>
+    <w:p>
+      <w:pPr>
+        <w:ind w:firstLine="360"/>
+        <w:rPr>
+          <w:rFonts w:cstheme="minorHAnsi"/>
+        </w:rPr>
+      </w:pPr>
+    </w:p>
+    <w:p>
+      <w:pPr>
+        <w:ind w:firstLine="360"/>
+        <w:rPr>
+          <w:rFonts w:cstheme="minorHAnsi"/>
+        </w:rPr>
+      </w:pPr>
+    </w:p>
+    <w:p>
+      <w:pPr>
+        <w:ind w:firstLine="360"/>
+        <w:rPr>
+          <w:rFonts w:cstheme="minorHAnsi"/>
+        </w:rPr>
+      </w:pPr>
+    </w:p>
+    <w:p>
+      <w:pPr>
+        <w:ind w:firstLine="360"/>
+        <w:rPr>
+          <w:rFonts w:cstheme="minorHAnsi"/>
+        </w:rPr>
+      </w:pPr>
+    </w:p>
+    <w:p>
+      <w:pPr>
+        <w:ind w:firstLine="360"/>
+        <w:rPr>
+          <w:rFonts w:cstheme="minorHAnsi"/>
+        </w:rPr>
+      </w:pPr>
+    </w:p>
+    <w:p>
+      <w:pPr>
+        <w:ind w:firstLine="360"/>
+        <w:rPr>
+          <w:rFonts w:cstheme="minorHAnsi"/>
+        </w:rPr>
+      </w:pPr>
+    </w:p>
+    <w:p>
+      <w:pPr>
+        <w:ind w:firstLine="360"/>
+        <w:rPr>
+          <w:rFonts w:cstheme="minorHAnsi"/>
+        </w:rPr>
+      </w:pPr>
+    </w:p>
+    <w:p>
+      <w:pPr>
+        <w:ind w:firstLine="360"/>
+        <w:rPr>
+          <w:rFonts w:cstheme="minorHAnsi"/>
+        </w:rPr>
+      </w:pPr>
+    </w:p>
+    <w:p>
+      <w:pPr>
+        <w:ind w:firstLine="360"/>
+        <w:rPr>
+          <w:rFonts w:cstheme="minorHAnsi"/>
+        </w:rPr>
+      </w:pPr>
+    </w:p>
+    <w:p>
+      <w:pPr>
+        <w:ind w:firstLine="360"/>
+        <w:rPr>
+          <w:rFonts w:cstheme="minorHAnsi"/>
+        </w:rPr>
+      </w:pPr>
+    </w:p>
+    <w:p>
+      <w:pPr>
+        <w:ind w:firstLine="360"/>
+        <w:rPr>
+          <w:rFonts w:cstheme="minorHAnsi"/>
+        </w:rPr>
+      </w:pPr>
+    </w:p>
+    <w:p>
+      <w:pPr>
+        <w:ind w:firstLine="360"/>
+        <w:rPr>
+          <w:rFonts w:cstheme="minorHAnsi"/>
+        </w:rPr>
+      </w:pPr>
+    </w:p>
+    <w:p>
+      <w:pPr>
+        <w:ind w:firstLine="360"/>
+        <w:rPr>
+          <w:rFonts w:cstheme="minorHAnsi"/>
+        </w:rPr>
+      </w:pPr>
+    </w:p>
+    <w:p>
+      <w:pPr>
+        <w:ind w:firstLine="360"/>
+        <w:rPr>
+          <w:rFonts w:cstheme="minorHAnsi"/>
+        </w:rPr>
+      </w:pPr>
+    </w:p>
+    <w:p>
+      <w:pPr>
+        <w:ind w:firstLine="360"/>
+        <w:rPr>
+          <w:rFonts w:cstheme="minorHAnsi"/>
+        </w:rPr>
+      </w:pPr>
+    </w:p>
+    <w:p>
+      <w:pPr>
+        <w:ind w:firstLine="360"/>
+        <w:rPr>
+          <w:rFonts w:cstheme="minorHAnsi"/>
+        </w:rPr>
+      </w:pPr>
+    </w:p>
+    <w:p>
+      <w:pPr>
+        <w:ind w:firstLine="360"/>
+        <w:rPr>
+          <w:rFonts w:cstheme="minorHAnsi"/>
+        </w:rPr>
+      </w:pPr>
+    </w:p>
+    <w:p>
+      <w:pPr>
+        <w:ind w:firstLine="360"/>
+        <w:rPr>
+          <w:rFonts w:cstheme="minorHAnsi"/>
+        </w:rPr>
+      </w:pPr>
+    </w:p>
+    <w:p>
+      <w:pPr>
+        <w:ind w:firstLine="360"/>
+        <w:rPr>
+          <w:rFonts w:cstheme="minorHAnsi"/>
+        </w:rPr>
+      </w:pPr>
+    </w:p>
+    <w:p>
+      <w:pPr>
+        <w:rPr>
+          <w:rFonts w:cstheme="minorHAnsi"/>
+        </w:rPr>
+      </w:pPr>
+    </w:p>
+    <w:p>
+      <w:pPr>
+        <w:rPr>
+          <w:rFonts w:cstheme="minorHAnsi"/>
+        </w:rPr>
+      </w:pPr>
     </w:p>
     <w:p>
       <w:pPr>
@@ -530,7 +1574,6 @@
           <w:sz w:val="32"/>
           <w:u w:val="single"/>
         </w:rPr>
-        <w:lastRenderedPageBreak/>
         <w:t>Appendix:</w:t>
       </w:r>
     </w:p>
@@ -548,6 +1591,7 @@
           <w:b/>
           <w:sz w:val="28"/>
         </w:rPr>
+        <w:lastRenderedPageBreak/>
         <w:t>Model 1</w:t>
       </w:r>
       <w:r>

</xml_diff>